<commit_message>
Modified the code to address feedback.
</commit_message>
<xml_diff>
--- a/Find-and-Replace/Replace-text-within-bookmark-content/.NET-Standard/Replace-text-within-bookmark-content/Input.docx
+++ b/Find-and-Replace/Replace-text-within-bookmark-content/.NET-Standard/Replace-text-within-bookmark-content/Input.docx
@@ -4,11 +4,32 @@
   <w:body>
     <w:p>
       <w:pPr>
+        <w:pStyle w:val="Heading1"/>
+        <w:jc w:val="center"/>
+      </w:pPr>
+      <w:r>
+        <w:rPr>
+          <w:rFonts w:ascii="Calibri" w:eastAsia="Calibri" w:hAnsi="Calibri" w:cs="Calibri"/>
+          <w:sz w:val="36"/>
+        </w:rPr>
+        <w:t>Adventure Works Cycles</w:t>
+      </w:r>
+    </w:p>
+    <w:p>
+      <w:pPr>
         <w:ind w:firstLine="720"/>
         <w:jc w:val="both"/>
       </w:pPr>
       <w:r>
-        <w:t xml:space="preserve">Adventure Works Cycles, the fictitious company on which the AdventureWorks sample databases are based, is a large, multinational manufacturing company. The company manufactures and sells metal and composite bicycles to North American, European and Asian commercial markets. While its base operation </w:t>
+        <w:t xml:space="preserve">Adventure Works Cycles, the fictitious company on which the AdventureWorks sample databases are based, is a large, multinational manufacturing company. The company manufactures and sells metal and composite bicycles to North American, </w:t>
+      </w:r>
+      <w:proofErr w:type="gramStart"/>
+      <w:r>
+        <w:t>European</w:t>
+      </w:r>
+      <w:proofErr w:type="gramEnd"/>
+      <w:r>
+        <w:t xml:space="preserve"> and Asian commercial markets. While its base operation </w:t>
       </w:r>
       <w:proofErr w:type="gramStart"/>
       <w:r>
@@ -18,7 +39,7 @@
       <w:r>
         <w:t xml:space="preserve"> Bothell, </w:t>
       </w:r>
-      <w:bookmarkStart w:id="0" w:name="Test"/>
+      <w:bookmarkStart w:id="0" w:name="Address"/>
       <w:r>
         <w:t>Washington with 290 employees, several regional sales teams are located throughout their market base.</w:t>
       </w:r>
@@ -31,29 +52,714 @@
       </w:pPr>
     </w:p>
     <w:p>
+      <w:pPr>
+        <w:ind w:firstLine="720"/>
+        <w:jc w:val="both"/>
+      </w:pPr>
       <w:bookmarkStart w:id="1" w:name="Adventure"/>
       <w:r>
-        <w:t>In</w:t>
-      </w:r>
-      <w:r>
-        <w:t xml:space="preserve"> two thousand</w:t>
-      </w:r>
-      <w:r>
-        <w:t>, Adventure Works Cycles bought a small manufacturing plant</w:t>
+        <w:t>In 2000, Adventure Works Cycles bought a small manufacturing plant, Importadores Neptuno, located in Mexico</w:t>
       </w:r>
       <w:bookmarkEnd w:id="1"/>
       <w:r>
-        <w:t>, Importadores Neptuno, located in Mexico. Importadores Neptuno manufactures several critical subcomponents for the Adventure Works Cycles product line. These subcomponents are shipped to the Bothell location for final product assembly. In 2001, Importadores Neptuno, became the sole manufacturer and distributor of the touring bicycle product group.</w:t>
+        <w:t>. Importadores Neptuno manufactures several critical subcomponents for the Adventure Works Cycles product line. These subcomponents are shipped to the Bothell location for final product assembly. In 2001, Importadores Neptuno, became the sole manufacturer and distributor of the touring bicycle product group.</w:t>
       </w:r>
     </w:p>
+    <w:p>
+      <w:pPr>
+        <w:pStyle w:val="Heading1"/>
+        <w:jc w:val="both"/>
+      </w:pPr>
+      <w:r>
+        <w:rPr>
+          <w:rFonts w:ascii="Calibri" w:eastAsia="Calibri" w:hAnsi="Calibri" w:cs="Calibri"/>
+        </w:rPr>
+        <w:t>Product Overview</w:t>
+      </w:r>
+    </w:p>
+    <w:tbl>
+      <w:tblPr>
+        <w:tblW w:w="0" w:type="auto"/>
+        <w:tblLook w:val="04A0" w:firstRow="1" w:lastRow="0" w:firstColumn="1" w:lastColumn="0" w:noHBand="0" w:noVBand="1"/>
+      </w:tblPr>
+      <w:tblGrid>
+        <w:gridCol w:w="4356"/>
+        <w:gridCol w:w="4180"/>
+      </w:tblGrid>
+      <w:tr>
+        <w:tc>
+          <w:tcPr>
+            <w:tcW w:w="4680" w:type="dxa"/>
+            <w:shd w:val="clear" w:color="auto" w:fill="auto"/>
+          </w:tcPr>
+          <w:p>
+            <w:pPr>
+              <w:jc w:val="both"/>
+            </w:pPr>
+            <w:r>
+              <w:pict w14:anchorId="287203A9">
+                <v:shapetype id="_x0000_t75" coordsize="21600,21600" o:spt="75" o:preferrelative="t" path="m@4@5l@4@11@9@11@9@5xe" filled="f" stroked="f">
+                  <v:stroke joinstyle="miter"/>
+                  <v:formulas>
+                    <v:f eqn="if lineDrawn pixelLineWidth 0"/>
+                    <v:f eqn="sum @0 1 0"/>
+                    <v:f eqn="sum 0 0 @1"/>
+                    <v:f eqn="prod @2 1 2"/>
+                    <v:f eqn="prod @3 21600 pixelWidth"/>
+                    <v:f eqn="prod @3 21600 pixelHeight"/>
+                    <v:f eqn="sum @0 0 1"/>
+                    <v:f eqn="prod @6 1 2"/>
+                    <v:f eqn="prod @7 21600 pixelWidth"/>
+                    <v:f eqn="sum @8 21600 0"/>
+                    <v:f eqn="prod @7 21600 pixelHeight"/>
+                    <v:f eqn="sum @10 21600 0"/>
+                  </v:formulas>
+                  <v:path o:extrusionok="f" gradientshapeok="t" o:connecttype="rect"/>
+                  <o:lock v:ext="edit" aspectratio="t"/>
+                </v:shapetype>
+                <v:shape id="_x0000_s1028" type="#_x0000_t75" style="position:absolute;left:0;text-align:left;margin-left:-5.15pt;margin-top:0;width:142.2pt;height:88.3pt;z-index:1;visibility:visible" wrapcoords="0 21600 21600 21600 21600 0 0 0">
+                  <v:imagedata r:id="rId7" o:title="image4"/>
+                  <w10:wrap type="topAndBottom"/>
+                </v:shape>
+              </w:pict>
+            </w:r>
+          </w:p>
+        </w:tc>
+        <w:tc>
+          <w:tcPr>
+            <w:tcW w:w="4680" w:type="dxa"/>
+            <w:shd w:val="clear" w:color="auto" w:fill="auto"/>
+          </w:tcPr>
+          <w:p>
+            <w:pPr>
+              <w:pStyle w:val="Heading1"/>
+              <w:jc w:val="both"/>
+            </w:pPr>
+            <w:r>
+              <w:t>Mountain-200</w:t>
+            </w:r>
+          </w:p>
+          <w:p>
+            <w:pPr>
+              <w:jc w:val="both"/>
+            </w:pPr>
+            <w:r>
+              <w:t>Product No: BK-M68B-38</w:t>
+            </w:r>
+          </w:p>
+          <w:p>
+            <w:pPr>
+              <w:jc w:val="both"/>
+            </w:pPr>
+            <w:r>
+              <w:t>Size: 38</w:t>
+            </w:r>
+          </w:p>
+          <w:p>
+            <w:pPr>
+              <w:jc w:val="both"/>
+            </w:pPr>
+            <w:r>
+              <w:t>Weight: 25</w:t>
+            </w:r>
+          </w:p>
+          <w:p>
+            <w:pPr>
+              <w:jc w:val="both"/>
+            </w:pPr>
+            <w:r>
+              <w:t>Price: $2,294.99</w:t>
+            </w:r>
+          </w:p>
+          <w:p>
+            <w:pPr>
+              <w:jc w:val="both"/>
+            </w:pPr>
+          </w:p>
+          <w:p>
+            <w:pPr>
+              <w:jc w:val="both"/>
+            </w:pPr>
+          </w:p>
+        </w:tc>
+      </w:tr>
+      <w:tr>
+        <w:tc>
+          <w:tcPr>
+            <w:tcW w:w="4680" w:type="dxa"/>
+            <w:shd w:val="clear" w:color="auto" w:fill="auto"/>
+          </w:tcPr>
+          <w:p>
+            <w:pPr>
+              <w:pStyle w:val="Heading1"/>
+              <w:jc w:val="both"/>
+            </w:pPr>
+            <w:bookmarkStart w:id="2" w:name="Description"/>
+            <w:r>
+              <w:t>Mountain-300</w:t>
+            </w:r>
+          </w:p>
+          <w:p>
+            <w:pPr>
+              <w:jc w:val="both"/>
+            </w:pPr>
+            <w:r>
+              <w:t>Product No: BK-M47B-38</w:t>
+            </w:r>
+          </w:p>
+          <w:p>
+            <w:pPr>
+              <w:jc w:val="both"/>
+            </w:pPr>
+            <w:r>
+              <w:t>Size: 35</w:t>
+            </w:r>
+          </w:p>
+          <w:p>
+            <w:pPr>
+              <w:jc w:val="both"/>
+            </w:pPr>
+            <w:r>
+              <w:t>Weight: 22</w:t>
+            </w:r>
+          </w:p>
+          <w:p>
+            <w:pPr>
+              <w:jc w:val="both"/>
+            </w:pPr>
+            <w:r>
+              <w:t>Price: $1,079.99</w:t>
+            </w:r>
+          </w:p>
+          <w:bookmarkEnd w:id="2"/>
+          <w:p>
+            <w:pPr>
+              <w:jc w:val="both"/>
+            </w:pPr>
+          </w:p>
+          <w:p>
+            <w:pPr>
+              <w:jc w:val="both"/>
+            </w:pPr>
+          </w:p>
+        </w:tc>
+        <w:tc>
+          <w:tcPr>
+            <w:tcW w:w="4680" w:type="dxa"/>
+            <w:tcBorders>
+              <w:left w:val="nil"/>
+            </w:tcBorders>
+            <w:shd w:val="clear" w:color="auto" w:fill="auto"/>
+          </w:tcPr>
+          <w:p>
+            <w:pPr>
+              <w:pStyle w:val="Heading1"/>
+              <w:jc w:val="both"/>
+            </w:pPr>
+            <w:r>
+              <w:pict w14:anchorId="390324FD">
+                <v:shape id="_x0000_s1027" type="#_x0000_t75" style="position:absolute;left:0;text-align:left;margin-left:-14.95pt;margin-top:8.2pt;width:135pt;height:83.8pt;z-index:2;visibility:visible;mso-position-horizontal-relative:text;mso-position-vertical-relative:text" wrapcoords="0 21600 21600 21600 21600 0 0 0">
+                  <v:imagedata r:id="rId8" o:title="image5"/>
+                  <w10:wrap type="topAndBottom"/>
+                </v:shape>
+              </w:pict>
+            </w:r>
+          </w:p>
+        </w:tc>
+      </w:tr>
+      <w:tr>
+        <w:tc>
+          <w:tcPr>
+            <w:tcW w:w="4680" w:type="dxa"/>
+            <w:shd w:val="clear" w:color="auto" w:fill="auto"/>
+          </w:tcPr>
+          <w:p>
+            <w:pPr>
+              <w:pStyle w:val="Heading1"/>
+              <w:jc w:val="both"/>
+            </w:pPr>
+            <w:r>
+              <w:pict w14:anchorId="48AED966">
+                <v:shape id="_x0000_s1026" type="#_x0000_t75" style="position:absolute;left:0;text-align:left;margin-left:-4.9pt;margin-top:0;width:165.6pt;height:102.8pt;z-index:3;visibility:visible;mso-position-horizontal-relative:text;mso-position-vertical-relative:text" wrapcoords="0 21600 21600 21600 21600 0 0 0">
+                  <v:imagedata r:id="rId9" o:title="image6"/>
+                  <w10:wrap type="topAndBottom"/>
+                </v:shape>
+              </w:pict>
+            </w:r>
+          </w:p>
+        </w:tc>
+        <w:tc>
+          <w:tcPr>
+            <w:tcW w:w="4680" w:type="dxa"/>
+            <w:shd w:val="clear" w:color="auto" w:fill="auto"/>
+          </w:tcPr>
+          <w:p>
+            <w:pPr>
+              <w:pStyle w:val="Heading1"/>
+              <w:jc w:val="both"/>
+            </w:pPr>
+            <w:r>
+              <w:t>Road-150</w:t>
+            </w:r>
+          </w:p>
+          <w:p>
+            <w:pPr>
+              <w:jc w:val="both"/>
+            </w:pPr>
+            <w:r>
+              <w:t>Product No: BK-R93R-44</w:t>
+            </w:r>
+          </w:p>
+          <w:p>
+            <w:pPr>
+              <w:jc w:val="both"/>
+            </w:pPr>
+            <w:r>
+              <w:t>Size: 44</w:t>
+            </w:r>
+          </w:p>
+          <w:p>
+            <w:pPr>
+              <w:jc w:val="both"/>
+            </w:pPr>
+            <w:r>
+              <w:t>Weight: 14</w:t>
+            </w:r>
+          </w:p>
+          <w:p>
+            <w:pPr>
+              <w:jc w:val="both"/>
+            </w:pPr>
+            <w:r>
+              <w:t>Price: $3,578.27</w:t>
+            </w:r>
+          </w:p>
+          <w:p>
+            <w:pPr>
+              <w:jc w:val="both"/>
+            </w:pPr>
+          </w:p>
+          <w:p>
+            <w:pPr>
+              <w:pStyle w:val="Heading1"/>
+              <w:jc w:val="both"/>
+            </w:pPr>
+          </w:p>
+        </w:tc>
+      </w:tr>
+    </w:tbl>
+    <w:p/>
     <w:sectPr>
-      <w:pgSz w:w="12240" w:h="15840"/>
+      <w:headerReference w:type="even" r:id="rId10"/>
+      <w:headerReference w:type="default" r:id="rId11"/>
+      <w:footerReference w:type="even" r:id="rId12"/>
+      <w:footerReference w:type="default" r:id="rId13"/>
+      <w:headerReference w:type="first" r:id="rId14"/>
+      <w:footerReference w:type="first" r:id="rId15"/>
+      <w:type w:val="continuous"/>
+      <w:pgSz w:w="11200" w:h="15840"/>
       <w:pgMar w:top="1440" w:right="1440" w:bottom="1440" w:left="1440" w:header="720" w:footer="720" w:gutter="0"/>
       <w:cols w:space="720"/>
-      <w:docGrid w:linePitch="360"/>
     </w:sectPr>
   </w:body>
 </w:document>
+</file>
+
+<file path=word/endnotes.xml><?xml version="1.0" encoding="utf-8"?>
+<w:endnotes xmlns:wpc="http://schemas.microsoft.com/office/word/2010/wordprocessingCanvas" xmlns:cx="http://schemas.microsoft.com/office/drawing/2014/chartex" xmlns:cx1="http://schemas.microsoft.com/office/drawing/2015/9/8/chartex" xmlns:cx2="http://schemas.microsoft.com/office/drawing/2015/10/21/chartex" xmlns:cx3="http://schemas.microsoft.com/office/drawing/2016/5/9/chartex" xmlns:cx4="http://schemas.microsoft.com/office/drawing/2016/5/10/chartex" xmlns:cx5="http://schemas.microsoft.com/office/drawing/2016/5/11/chartex" xmlns:cx6="http://schemas.microsoft.com/office/drawing/2016/5/12/chartex" xmlns:cx7="http://schemas.microsoft.com/office/drawing/2016/5/13/chartex" xmlns:cx8="http://schemas.microsoft.com/office/drawing/2016/5/14/chartex" xmlns:mc="http://schemas.openxmlformats.org/markup-compatibility/2006" xmlns:aink="http://schemas.microsoft.com/office/drawing/2016/ink" xmlns:am3d="http://schemas.microsoft.com/office/drawing/2017/model3d" xmlns:o="urn:schemas-microsoft-com:office:office" xmlns:oel="http://schemas.microsoft.com/office/2019/extlst" xmlns:r="http://schemas.openxmlformats.org/officeDocument/2006/relationships" xmlns:m="http://schemas.openxmlformats.org/officeDocument/2006/math" xmlns:v="urn:schemas-microsoft-com:vml" xmlns:wp14="http://schemas.microsoft.com/office/word/2010/wordprocessingDrawing" xmlns:wp="http://schemas.openxmlformats.org/drawingml/2006/wordprocessingDrawing" xmlns:w10="urn:schemas-microsoft-com:office:word" xmlns:w="http://schemas.openxmlformats.org/wordprocessingml/2006/main" xmlns:w14="http://schemas.microsoft.com/office/word/2010/wordml" xmlns:w15="http://schemas.microsoft.com/office/word/2012/wordml" xmlns:w16cex="http://schemas.microsoft.com/office/word/2018/wordml/cex" xmlns:w16cid="http://schemas.microsoft.com/office/word/2016/wordml/cid" xmlns:w16="http://schemas.microsoft.com/office/word/2018/wordml" xmlns:w16sdtdh="http://schemas.microsoft.com/office/word/2020/wordml/sdtdatahash" xmlns:w16se="http://schemas.microsoft.com/office/word/2015/wordml/symex" xmlns:wpg="http://schemas.microsoft.com/office/word/2010/wordprocessingGroup" xmlns:wpi="http://schemas.microsoft.com/office/word/2010/wordprocessingInk" xmlns:wne="http://schemas.microsoft.com/office/word/2006/wordml" xmlns:wps="http://schemas.microsoft.com/office/word/2010/wordprocessingShape" mc:Ignorable="w14 w15 w16se w16cid w16 w16cex w16sdtdh wp14">
+  <w:endnote w:type="separator" w:id="-1">
+    <w:p>
+      <w:r>
+        <w:separator/>
+      </w:r>
+    </w:p>
+  </w:endnote>
+  <w:endnote w:type="continuationSeparator" w:id="0">
+    <w:p>
+      <w:r>
+        <w:continuationSeparator/>
+      </w:r>
+    </w:p>
+  </w:endnote>
+</w:endnotes>
+</file>
+
+<file path=word/footer1.xml><?xml version="1.0" encoding="utf-8"?>
+<w:ftr xmlns:wpc="http://schemas.microsoft.com/office/word/2010/wordprocessingCanvas" xmlns:cx="http://schemas.microsoft.com/office/drawing/2014/chartex" xmlns:cx1="http://schemas.microsoft.com/office/drawing/2015/9/8/chartex" xmlns:cx2="http://schemas.microsoft.com/office/drawing/2015/10/21/chartex" xmlns:cx3="http://schemas.microsoft.com/office/drawing/2016/5/9/chartex" xmlns:cx4="http://schemas.microsoft.com/office/drawing/2016/5/10/chartex" xmlns:cx5="http://schemas.microsoft.com/office/drawing/2016/5/11/chartex" xmlns:cx6="http://schemas.microsoft.com/office/drawing/2016/5/12/chartex" xmlns:cx7="http://schemas.microsoft.com/office/drawing/2016/5/13/chartex" xmlns:cx8="http://schemas.microsoft.com/office/drawing/2016/5/14/chartex" xmlns:mc="http://schemas.openxmlformats.org/markup-compatibility/2006" xmlns:aink="http://schemas.microsoft.com/office/drawing/2016/ink" xmlns:am3d="http://schemas.microsoft.com/office/drawing/2017/model3d" xmlns:o="urn:schemas-microsoft-com:office:office" xmlns:oel="http://schemas.microsoft.com/office/2019/extlst" xmlns:r="http://schemas.openxmlformats.org/officeDocument/2006/relationships" xmlns:m="http://schemas.openxmlformats.org/officeDocument/2006/math" xmlns:v="urn:schemas-microsoft-com:vml" xmlns:wp14="http://schemas.microsoft.com/office/word/2010/wordprocessingDrawing" xmlns:wp="http://schemas.openxmlformats.org/drawingml/2006/wordprocessingDrawing" xmlns:w10="urn:schemas-microsoft-com:office:word" xmlns:w="http://schemas.openxmlformats.org/wordprocessingml/2006/main" xmlns:w14="http://schemas.microsoft.com/office/word/2010/wordml" xmlns:w15="http://schemas.microsoft.com/office/word/2012/wordml" xmlns:w16cex="http://schemas.microsoft.com/office/word/2018/wordml/cex" xmlns:w16cid="http://schemas.microsoft.com/office/word/2016/wordml/cid" xmlns:w16="http://schemas.microsoft.com/office/word/2018/wordml" xmlns:w16sdtdh="http://schemas.microsoft.com/office/word/2020/wordml/sdtdatahash" xmlns:w16se="http://schemas.microsoft.com/office/word/2015/wordml/symex" xmlns:wpg="http://schemas.microsoft.com/office/word/2010/wordprocessingGroup" xmlns:wpi="http://schemas.microsoft.com/office/word/2010/wordprocessingInk" xmlns:wne="http://schemas.microsoft.com/office/word/2006/wordml" xmlns:wps="http://schemas.microsoft.com/office/word/2010/wordprocessingShape" mc:Ignorable="w14 w15 w16se w16cid w16 w16cex w16sdtdh wp14">
+  <w:p>
+    <w:pPr>
+      <w:pStyle w:val="Footer"/>
+    </w:pPr>
+  </w:p>
+</w:ftr>
+</file>
+
+<file path=word/footer2.xml><?xml version="1.0" encoding="utf-8"?>
+<w:ftr xmlns:wpc="http://schemas.microsoft.com/office/word/2010/wordprocessingCanvas" xmlns:cx="http://schemas.microsoft.com/office/drawing/2014/chartex" xmlns:cx1="http://schemas.microsoft.com/office/drawing/2015/9/8/chartex" xmlns:cx2="http://schemas.microsoft.com/office/drawing/2015/10/21/chartex" xmlns:cx3="http://schemas.microsoft.com/office/drawing/2016/5/9/chartex" xmlns:cx4="http://schemas.microsoft.com/office/drawing/2016/5/10/chartex" xmlns:cx5="http://schemas.microsoft.com/office/drawing/2016/5/11/chartex" xmlns:cx6="http://schemas.microsoft.com/office/drawing/2016/5/12/chartex" xmlns:cx7="http://schemas.microsoft.com/office/drawing/2016/5/13/chartex" xmlns:cx8="http://schemas.microsoft.com/office/drawing/2016/5/14/chartex" xmlns:mc="http://schemas.openxmlformats.org/markup-compatibility/2006" xmlns:aink="http://schemas.microsoft.com/office/drawing/2016/ink" xmlns:am3d="http://schemas.microsoft.com/office/drawing/2017/model3d" xmlns:o="urn:schemas-microsoft-com:office:office" xmlns:oel="http://schemas.microsoft.com/office/2019/extlst" xmlns:r="http://schemas.openxmlformats.org/officeDocument/2006/relationships" xmlns:m="http://schemas.openxmlformats.org/officeDocument/2006/math" xmlns:v="urn:schemas-microsoft-com:vml" xmlns:wp14="http://schemas.microsoft.com/office/word/2010/wordprocessingDrawing" xmlns:wp="http://schemas.openxmlformats.org/drawingml/2006/wordprocessingDrawing" xmlns:w10="urn:schemas-microsoft-com:office:word" xmlns:w="http://schemas.openxmlformats.org/wordprocessingml/2006/main" xmlns:w14="http://schemas.microsoft.com/office/word/2010/wordml" xmlns:w15="http://schemas.microsoft.com/office/word/2012/wordml" xmlns:w16cex="http://schemas.microsoft.com/office/word/2018/wordml/cex" xmlns:w16cid="http://schemas.microsoft.com/office/word/2016/wordml/cid" xmlns:w16="http://schemas.microsoft.com/office/word/2018/wordml" xmlns:w16sdtdh="http://schemas.microsoft.com/office/word/2020/wordml/sdtdatahash" xmlns:w16se="http://schemas.microsoft.com/office/word/2015/wordml/symex" xmlns:wpg="http://schemas.microsoft.com/office/word/2010/wordprocessingGroup" xmlns:wpi="http://schemas.microsoft.com/office/word/2010/wordprocessingInk" xmlns:wne="http://schemas.microsoft.com/office/word/2006/wordml" xmlns:wps="http://schemas.microsoft.com/office/word/2010/wordprocessingShape" mc:Ignorable="w14 w15 w16se w16cid w16 w16cex w16sdtdh wp14">
+  <w:p>
+    <w:pPr>
+      <w:pStyle w:val="Footer"/>
+    </w:pPr>
+  </w:p>
+</w:ftr>
+</file>
+
+<file path=word/footer3.xml><?xml version="1.0" encoding="utf-8"?>
+<w:ftr xmlns:wpc="http://schemas.microsoft.com/office/word/2010/wordprocessingCanvas" xmlns:cx="http://schemas.microsoft.com/office/drawing/2014/chartex" xmlns:cx1="http://schemas.microsoft.com/office/drawing/2015/9/8/chartex" xmlns:cx2="http://schemas.microsoft.com/office/drawing/2015/10/21/chartex" xmlns:cx3="http://schemas.microsoft.com/office/drawing/2016/5/9/chartex" xmlns:cx4="http://schemas.microsoft.com/office/drawing/2016/5/10/chartex" xmlns:cx5="http://schemas.microsoft.com/office/drawing/2016/5/11/chartex" xmlns:cx6="http://schemas.microsoft.com/office/drawing/2016/5/12/chartex" xmlns:cx7="http://schemas.microsoft.com/office/drawing/2016/5/13/chartex" xmlns:cx8="http://schemas.microsoft.com/office/drawing/2016/5/14/chartex" xmlns:mc="http://schemas.openxmlformats.org/markup-compatibility/2006" xmlns:aink="http://schemas.microsoft.com/office/drawing/2016/ink" xmlns:am3d="http://schemas.microsoft.com/office/drawing/2017/model3d" xmlns:o="urn:schemas-microsoft-com:office:office" xmlns:oel="http://schemas.microsoft.com/office/2019/extlst" xmlns:r="http://schemas.openxmlformats.org/officeDocument/2006/relationships" xmlns:m="http://schemas.openxmlformats.org/officeDocument/2006/math" xmlns:v="urn:schemas-microsoft-com:vml" xmlns:wp14="http://schemas.microsoft.com/office/word/2010/wordprocessingDrawing" xmlns:wp="http://schemas.openxmlformats.org/drawingml/2006/wordprocessingDrawing" xmlns:w10="urn:schemas-microsoft-com:office:word" xmlns:w="http://schemas.openxmlformats.org/wordprocessingml/2006/main" xmlns:w14="http://schemas.microsoft.com/office/word/2010/wordml" xmlns:w15="http://schemas.microsoft.com/office/word/2012/wordml" xmlns:w16cex="http://schemas.microsoft.com/office/word/2018/wordml/cex" xmlns:w16cid="http://schemas.microsoft.com/office/word/2016/wordml/cid" xmlns:w16="http://schemas.microsoft.com/office/word/2018/wordml" xmlns:w16sdtdh="http://schemas.microsoft.com/office/word/2020/wordml/sdtdatahash" xmlns:w16se="http://schemas.microsoft.com/office/word/2015/wordml/symex" xmlns:wpg="http://schemas.microsoft.com/office/word/2010/wordprocessingGroup" xmlns:wpi="http://schemas.microsoft.com/office/word/2010/wordprocessingInk" xmlns:wne="http://schemas.microsoft.com/office/word/2006/wordml" xmlns:wps="http://schemas.microsoft.com/office/word/2010/wordprocessingShape" mc:Ignorable="w14 w15 w16se w16cid w16 w16cex w16sdtdh wp14">
+  <w:p>
+    <w:pPr>
+      <w:pStyle w:val="Footer"/>
+    </w:pPr>
+  </w:p>
+</w:ftr>
+</file>
+
+<file path=word/footnotes.xml><?xml version="1.0" encoding="utf-8"?>
+<w:footnotes xmlns:wpc="http://schemas.microsoft.com/office/word/2010/wordprocessingCanvas" xmlns:cx="http://schemas.microsoft.com/office/drawing/2014/chartex" xmlns:cx1="http://schemas.microsoft.com/office/drawing/2015/9/8/chartex" xmlns:cx2="http://schemas.microsoft.com/office/drawing/2015/10/21/chartex" xmlns:cx3="http://schemas.microsoft.com/office/drawing/2016/5/9/chartex" xmlns:cx4="http://schemas.microsoft.com/office/drawing/2016/5/10/chartex" xmlns:cx5="http://schemas.microsoft.com/office/drawing/2016/5/11/chartex" xmlns:cx6="http://schemas.microsoft.com/office/drawing/2016/5/12/chartex" xmlns:cx7="http://schemas.microsoft.com/office/drawing/2016/5/13/chartex" xmlns:cx8="http://schemas.microsoft.com/office/drawing/2016/5/14/chartex" xmlns:mc="http://schemas.openxmlformats.org/markup-compatibility/2006" xmlns:aink="http://schemas.microsoft.com/office/drawing/2016/ink" xmlns:am3d="http://schemas.microsoft.com/office/drawing/2017/model3d" xmlns:o="urn:schemas-microsoft-com:office:office" xmlns:oel="http://schemas.microsoft.com/office/2019/extlst" xmlns:r="http://schemas.openxmlformats.org/officeDocument/2006/relationships" xmlns:m="http://schemas.openxmlformats.org/officeDocument/2006/math" xmlns:v="urn:schemas-microsoft-com:vml" xmlns:wp14="http://schemas.microsoft.com/office/word/2010/wordprocessingDrawing" xmlns:wp="http://schemas.openxmlformats.org/drawingml/2006/wordprocessingDrawing" xmlns:w10="urn:schemas-microsoft-com:office:word" xmlns:w="http://schemas.openxmlformats.org/wordprocessingml/2006/main" xmlns:w14="http://schemas.microsoft.com/office/word/2010/wordml" xmlns:w15="http://schemas.microsoft.com/office/word/2012/wordml" xmlns:w16cex="http://schemas.microsoft.com/office/word/2018/wordml/cex" xmlns:w16cid="http://schemas.microsoft.com/office/word/2016/wordml/cid" xmlns:w16="http://schemas.microsoft.com/office/word/2018/wordml" xmlns:w16sdtdh="http://schemas.microsoft.com/office/word/2020/wordml/sdtdatahash" xmlns:w16se="http://schemas.microsoft.com/office/word/2015/wordml/symex" xmlns:wpg="http://schemas.microsoft.com/office/word/2010/wordprocessingGroup" xmlns:wpi="http://schemas.microsoft.com/office/word/2010/wordprocessingInk" xmlns:wne="http://schemas.microsoft.com/office/word/2006/wordml" xmlns:wps="http://schemas.microsoft.com/office/word/2010/wordprocessingShape" mc:Ignorable="w14 w15 w16se w16cid w16 w16cex w16sdtdh wp14">
+  <w:footnote w:type="separator" w:id="-1">
+    <w:p>
+      <w:r>
+        <w:separator/>
+      </w:r>
+    </w:p>
+  </w:footnote>
+  <w:footnote w:type="continuationSeparator" w:id="0">
+    <w:p>
+      <w:r>
+        <w:continuationSeparator/>
+      </w:r>
+    </w:p>
+  </w:footnote>
+</w:footnotes>
+</file>
+
+<file path=word/header1.xml><?xml version="1.0" encoding="utf-8"?>
+<w:hdr xmlns:wpc="http://schemas.microsoft.com/office/word/2010/wordprocessingCanvas" xmlns:cx="http://schemas.microsoft.com/office/drawing/2014/chartex" xmlns:cx1="http://schemas.microsoft.com/office/drawing/2015/9/8/chartex" xmlns:cx2="http://schemas.microsoft.com/office/drawing/2015/10/21/chartex" xmlns:cx3="http://schemas.microsoft.com/office/drawing/2016/5/9/chartex" xmlns:cx4="http://schemas.microsoft.com/office/drawing/2016/5/10/chartex" xmlns:cx5="http://schemas.microsoft.com/office/drawing/2016/5/11/chartex" xmlns:cx6="http://schemas.microsoft.com/office/drawing/2016/5/12/chartex" xmlns:cx7="http://schemas.microsoft.com/office/drawing/2016/5/13/chartex" xmlns:cx8="http://schemas.microsoft.com/office/drawing/2016/5/14/chartex" xmlns:mc="http://schemas.openxmlformats.org/markup-compatibility/2006" xmlns:aink="http://schemas.microsoft.com/office/drawing/2016/ink" xmlns:am3d="http://schemas.microsoft.com/office/drawing/2017/model3d" xmlns:o="urn:schemas-microsoft-com:office:office" xmlns:oel="http://schemas.microsoft.com/office/2019/extlst" xmlns:r="http://schemas.openxmlformats.org/officeDocument/2006/relationships" xmlns:m="http://schemas.openxmlformats.org/officeDocument/2006/math" xmlns:v="urn:schemas-microsoft-com:vml" xmlns:wp14="http://schemas.microsoft.com/office/word/2010/wordprocessingDrawing" xmlns:wp="http://schemas.openxmlformats.org/drawingml/2006/wordprocessingDrawing" xmlns:w10="urn:schemas-microsoft-com:office:word" xmlns:w="http://schemas.openxmlformats.org/wordprocessingml/2006/main" xmlns:w14="http://schemas.microsoft.com/office/word/2010/wordml" xmlns:w15="http://schemas.microsoft.com/office/word/2012/wordml" xmlns:w16cex="http://schemas.microsoft.com/office/word/2018/wordml/cex" xmlns:w16cid="http://schemas.microsoft.com/office/word/2016/wordml/cid" xmlns:w16="http://schemas.microsoft.com/office/word/2018/wordml" xmlns:w16sdtdh="http://schemas.microsoft.com/office/word/2020/wordml/sdtdatahash" xmlns:w16se="http://schemas.microsoft.com/office/word/2015/wordml/symex" xmlns:wpg="http://schemas.microsoft.com/office/word/2010/wordprocessingGroup" xmlns:wpi="http://schemas.microsoft.com/office/word/2010/wordprocessingInk" xmlns:wne="http://schemas.microsoft.com/office/word/2006/wordml" xmlns:wps="http://schemas.microsoft.com/office/word/2010/wordprocessingShape" mc:Ignorable="w14 w15 w16se w16cid w16 w16cex w16sdtdh wp14">
+  <w:p>
+    <w:pPr>
+      <w:pStyle w:val="Header"/>
+    </w:pPr>
+  </w:p>
+</w:hdr>
+</file>
+
+<file path=word/header2.xml><?xml version="1.0" encoding="utf-8"?>
+<w:hdr xmlns:wpc="http://schemas.microsoft.com/office/word/2010/wordprocessingCanvas" xmlns:cx="http://schemas.microsoft.com/office/drawing/2014/chartex" xmlns:cx1="http://schemas.microsoft.com/office/drawing/2015/9/8/chartex" xmlns:cx2="http://schemas.microsoft.com/office/drawing/2015/10/21/chartex" xmlns:cx3="http://schemas.microsoft.com/office/drawing/2016/5/9/chartex" xmlns:cx4="http://schemas.microsoft.com/office/drawing/2016/5/10/chartex" xmlns:cx5="http://schemas.microsoft.com/office/drawing/2016/5/11/chartex" xmlns:cx6="http://schemas.microsoft.com/office/drawing/2016/5/12/chartex" xmlns:cx7="http://schemas.microsoft.com/office/drawing/2016/5/13/chartex" xmlns:cx8="http://schemas.microsoft.com/office/drawing/2016/5/14/chartex" xmlns:mc="http://schemas.openxmlformats.org/markup-compatibility/2006" xmlns:aink="http://schemas.microsoft.com/office/drawing/2016/ink" xmlns:am3d="http://schemas.microsoft.com/office/drawing/2017/model3d" xmlns:o="urn:schemas-microsoft-com:office:office" xmlns:oel="http://schemas.microsoft.com/office/2019/extlst" xmlns:r="http://schemas.openxmlformats.org/officeDocument/2006/relationships" xmlns:m="http://schemas.openxmlformats.org/officeDocument/2006/math" xmlns:v="urn:schemas-microsoft-com:vml" xmlns:wp14="http://schemas.microsoft.com/office/word/2010/wordprocessingDrawing" xmlns:wp="http://schemas.openxmlformats.org/drawingml/2006/wordprocessingDrawing" xmlns:w10="urn:schemas-microsoft-com:office:word" xmlns:w="http://schemas.openxmlformats.org/wordprocessingml/2006/main" xmlns:w14="http://schemas.microsoft.com/office/word/2010/wordml" xmlns:w15="http://schemas.microsoft.com/office/word/2012/wordml" xmlns:w16cex="http://schemas.microsoft.com/office/word/2018/wordml/cex" xmlns:w16cid="http://schemas.microsoft.com/office/word/2016/wordml/cid" xmlns:w16="http://schemas.microsoft.com/office/word/2018/wordml" xmlns:w16sdtdh="http://schemas.microsoft.com/office/word/2020/wordml/sdtdatahash" xmlns:w16se="http://schemas.microsoft.com/office/word/2015/wordml/symex" xmlns:wpg="http://schemas.microsoft.com/office/word/2010/wordprocessingGroup" xmlns:wpi="http://schemas.microsoft.com/office/word/2010/wordprocessingInk" xmlns:wne="http://schemas.microsoft.com/office/word/2006/wordml" xmlns:wps="http://schemas.microsoft.com/office/word/2010/wordprocessingShape" mc:Ignorable="w14 w15 w16se w16cid w16 w16cex w16sdtdh wp14">
+  <w:p>
+    <w:pPr>
+      <w:pStyle w:val="Header"/>
+    </w:pPr>
+  </w:p>
+</w:hdr>
+</file>
+
+<file path=word/header3.xml><?xml version="1.0" encoding="utf-8"?>
+<w:hdr xmlns:wpc="http://schemas.microsoft.com/office/word/2010/wordprocessingCanvas" xmlns:cx="http://schemas.microsoft.com/office/drawing/2014/chartex" xmlns:cx1="http://schemas.microsoft.com/office/drawing/2015/9/8/chartex" xmlns:cx2="http://schemas.microsoft.com/office/drawing/2015/10/21/chartex" xmlns:cx3="http://schemas.microsoft.com/office/drawing/2016/5/9/chartex" xmlns:cx4="http://schemas.microsoft.com/office/drawing/2016/5/10/chartex" xmlns:cx5="http://schemas.microsoft.com/office/drawing/2016/5/11/chartex" xmlns:cx6="http://schemas.microsoft.com/office/drawing/2016/5/12/chartex" xmlns:cx7="http://schemas.microsoft.com/office/drawing/2016/5/13/chartex" xmlns:cx8="http://schemas.microsoft.com/office/drawing/2016/5/14/chartex" xmlns:mc="http://schemas.openxmlformats.org/markup-compatibility/2006" xmlns:aink="http://schemas.microsoft.com/office/drawing/2016/ink" xmlns:am3d="http://schemas.microsoft.com/office/drawing/2017/model3d" xmlns:o="urn:schemas-microsoft-com:office:office" xmlns:oel="http://schemas.microsoft.com/office/2019/extlst" xmlns:r="http://schemas.openxmlformats.org/officeDocument/2006/relationships" xmlns:m="http://schemas.openxmlformats.org/officeDocument/2006/math" xmlns:v="urn:schemas-microsoft-com:vml" xmlns:wp14="http://schemas.microsoft.com/office/word/2010/wordprocessingDrawing" xmlns:wp="http://schemas.openxmlformats.org/drawingml/2006/wordprocessingDrawing" xmlns:w10="urn:schemas-microsoft-com:office:word" xmlns:w="http://schemas.openxmlformats.org/wordprocessingml/2006/main" xmlns:w14="http://schemas.microsoft.com/office/word/2010/wordml" xmlns:w15="http://schemas.microsoft.com/office/word/2012/wordml" xmlns:w16cex="http://schemas.microsoft.com/office/word/2018/wordml/cex" xmlns:w16cid="http://schemas.microsoft.com/office/word/2016/wordml/cid" xmlns:w16="http://schemas.microsoft.com/office/word/2018/wordml" xmlns:w16sdtdh="http://schemas.microsoft.com/office/word/2020/wordml/sdtdatahash" xmlns:w16se="http://schemas.microsoft.com/office/word/2015/wordml/symex" xmlns:wpg="http://schemas.microsoft.com/office/word/2010/wordprocessingGroup" xmlns:wpi="http://schemas.microsoft.com/office/word/2010/wordprocessingInk" xmlns:wne="http://schemas.microsoft.com/office/word/2006/wordml" xmlns:wps="http://schemas.microsoft.com/office/word/2010/wordprocessingShape" mc:Ignorable="w14 w15 w16se w16cid w16 w16cex w16sdtdh wp14">
+  <w:p>
+    <w:pPr>
+      <w:pStyle w:val="Header"/>
+    </w:pPr>
+  </w:p>
+</w:hdr>
+</file>
+
+<file path=word/numbering.xml><?xml version="1.0" encoding="utf-8"?>
+<w:numbering xmlns:wpc="http://schemas.microsoft.com/office/word/2010/wordprocessingCanvas" xmlns:cx="http://schemas.microsoft.com/office/drawing/2014/chartex" xmlns:cx1="http://schemas.microsoft.com/office/drawing/2015/9/8/chartex" xmlns:cx2="http://schemas.microsoft.com/office/drawing/2015/10/21/chartex" xmlns:cx3="http://schemas.microsoft.com/office/drawing/2016/5/9/chartex" xmlns:cx4="http://schemas.microsoft.com/office/drawing/2016/5/10/chartex" xmlns:cx5="http://schemas.microsoft.com/office/drawing/2016/5/11/chartex" xmlns:cx6="http://schemas.microsoft.com/office/drawing/2016/5/12/chartex" xmlns:cx7="http://schemas.microsoft.com/office/drawing/2016/5/13/chartex" xmlns:cx8="http://schemas.microsoft.com/office/drawing/2016/5/14/chartex" xmlns:mc="http://schemas.openxmlformats.org/markup-compatibility/2006" xmlns:aink="http://schemas.microsoft.com/office/drawing/2016/ink" xmlns:am3d="http://schemas.microsoft.com/office/drawing/2017/model3d" xmlns:o="urn:schemas-microsoft-com:office:office" xmlns:oel="http://schemas.microsoft.com/office/2019/extlst" xmlns:r="http://schemas.openxmlformats.org/officeDocument/2006/relationships" xmlns:m="http://schemas.openxmlformats.org/officeDocument/2006/math" xmlns:v="urn:schemas-microsoft-com:vml" xmlns:wp14="http://schemas.microsoft.com/office/word/2010/wordprocessingDrawing" xmlns:wp="http://schemas.openxmlformats.org/drawingml/2006/wordprocessingDrawing" xmlns:w10="urn:schemas-microsoft-com:office:word" xmlns:w="http://schemas.openxmlformats.org/wordprocessingml/2006/main" xmlns:w14="http://schemas.microsoft.com/office/word/2010/wordml" xmlns:w15="http://schemas.microsoft.com/office/word/2012/wordml" xmlns:w16cex="http://schemas.microsoft.com/office/word/2018/wordml/cex" xmlns:w16cid="http://schemas.microsoft.com/office/word/2016/wordml/cid" xmlns:w16="http://schemas.microsoft.com/office/word/2018/wordml" xmlns:w16sdtdh="http://schemas.microsoft.com/office/word/2020/wordml/sdtdatahash" xmlns:w16se="http://schemas.microsoft.com/office/word/2015/wordml/symex" xmlns:wpg="http://schemas.microsoft.com/office/word/2010/wordprocessingGroup" xmlns:wpi="http://schemas.microsoft.com/office/word/2010/wordprocessingInk" xmlns:wne="http://schemas.microsoft.com/office/word/2006/wordml" xmlns:wps="http://schemas.microsoft.com/office/word/2010/wordprocessingShape" mc:Ignorable="w14 w15 w16se w16cid w16 w16cex w16sdtdh wp14">
+  <w:abstractNum w:abstractNumId="0" w15:restartNumberingAfterBreak="0">
+    <w:nsid w:val="00000001"/>
+    <w:multiLevelType w:val="multilevel"/>
+    <w:tmpl w:val="CD00018A"/>
+    <w:lvl w:ilvl="0">
+      <w:start w:val="1"/>
+      <w:numFmt w:val="bullet"/>
+      <w:lvlText w:val=""/>
+      <w:lvlJc w:val="left"/>
+      <w:pPr>
+        <w:ind w:left="720"/>
+      </w:pPr>
+      <w:rPr>
+        <w:rFonts w:ascii="Symbol" w:eastAsia="Symbol" w:hAnsi="Symbol" w:cs="Symbol"/>
+      </w:rPr>
+    </w:lvl>
+    <w:lvl w:ilvl="1">
+      <w:start w:val="1"/>
+      <w:numFmt w:val="bullet"/>
+      <w:lvlText w:val="o"/>
+      <w:lvlJc w:val="left"/>
+      <w:pPr>
+        <w:ind w:left="1440"/>
+      </w:pPr>
+      <w:rPr>
+        <w:rFonts w:ascii="Courier New" w:eastAsia="Courier New" w:hAnsi="Courier New" w:cs="Courier New"/>
+      </w:rPr>
+    </w:lvl>
+    <w:lvl w:ilvl="2">
+      <w:start w:val="1"/>
+      <w:numFmt w:val="bullet"/>
+      <w:lvlText w:val=""/>
+      <w:lvlJc w:val="left"/>
+      <w:pPr>
+        <w:ind w:left="2160"/>
+      </w:pPr>
+      <w:rPr>
+        <w:rFonts w:ascii="Wingdings" w:eastAsia="Wingdings" w:hAnsi="Wingdings" w:cs="Wingdings"/>
+      </w:rPr>
+    </w:lvl>
+    <w:lvl w:ilvl="3">
+      <w:start w:val="1"/>
+      <w:numFmt w:val="bullet"/>
+      <w:lvlText w:val=""/>
+      <w:lvlJc w:val="left"/>
+      <w:pPr>
+        <w:ind w:left="2880"/>
+      </w:pPr>
+      <w:rPr>
+        <w:rFonts w:ascii="Symbol" w:eastAsia="Symbol" w:hAnsi="Symbol" w:cs="Symbol"/>
+      </w:rPr>
+    </w:lvl>
+    <w:lvl w:ilvl="4">
+      <w:start w:val="1"/>
+      <w:numFmt w:val="bullet"/>
+      <w:lvlText w:val="o"/>
+      <w:lvlJc w:val="left"/>
+      <w:pPr>
+        <w:ind w:left="3600"/>
+      </w:pPr>
+      <w:rPr>
+        <w:rFonts w:ascii="Courier New" w:eastAsia="Courier New" w:hAnsi="Courier New" w:cs="Courier New"/>
+      </w:rPr>
+    </w:lvl>
+    <w:lvl w:ilvl="5">
+      <w:start w:val="1"/>
+      <w:numFmt w:val="bullet"/>
+      <w:lvlText w:val=""/>
+      <w:lvlJc w:val="left"/>
+      <w:pPr>
+        <w:ind w:left="4320"/>
+      </w:pPr>
+      <w:rPr>
+        <w:rFonts w:ascii="Wingdings" w:eastAsia="Wingdings" w:hAnsi="Wingdings" w:cs="Wingdings"/>
+      </w:rPr>
+    </w:lvl>
+    <w:lvl w:ilvl="6">
+      <w:start w:val="1"/>
+      <w:numFmt w:val="bullet"/>
+      <w:lvlText w:val=""/>
+      <w:lvlJc w:val="left"/>
+      <w:pPr>
+        <w:ind w:left="5040"/>
+      </w:pPr>
+      <w:rPr>
+        <w:rFonts w:ascii="Symbol" w:eastAsia="Symbol" w:hAnsi="Symbol" w:cs="Symbol"/>
+      </w:rPr>
+    </w:lvl>
+    <w:lvl w:ilvl="7">
+      <w:start w:val="1"/>
+      <w:numFmt w:val="bullet"/>
+      <w:lvlText w:val="o"/>
+      <w:lvlJc w:val="left"/>
+      <w:pPr>
+        <w:ind w:left="5760"/>
+      </w:pPr>
+      <w:rPr>
+        <w:rFonts w:ascii="Courier New" w:eastAsia="Courier New" w:hAnsi="Courier New" w:cs="Courier New"/>
+      </w:rPr>
+    </w:lvl>
+    <w:lvl w:ilvl="8">
+      <w:start w:val="1"/>
+      <w:numFmt w:val="bullet"/>
+      <w:lvlText w:val=""/>
+      <w:lvlJc w:val="left"/>
+      <w:pPr>
+        <w:ind w:left="6480"/>
+      </w:pPr>
+      <w:rPr>
+        <w:rFonts w:ascii="Wingdings" w:eastAsia="Wingdings" w:hAnsi="Wingdings" w:cs="Wingdings"/>
+      </w:rPr>
+    </w:lvl>
+  </w:abstractNum>
+  <w:abstractNum w:abstractNumId="1" w15:restartNumberingAfterBreak="0">
+    <w:nsid w:val="0000000A"/>
+    <w:multiLevelType w:val="multilevel"/>
+    <w:tmpl w:val="61FA094C"/>
+    <w:lvl w:ilvl="0">
+      <w:start w:val="1"/>
+      <w:numFmt w:val="decimal"/>
+      <w:lvlText w:val="%1."/>
+      <w:lvlJc w:val="left"/>
+      <w:pPr>
+        <w:ind w:left="720" w:hanging="360"/>
+      </w:pPr>
+    </w:lvl>
+    <w:lvl w:ilvl="1">
+      <w:start w:val="1"/>
+      <w:numFmt w:val="lowerLetter"/>
+      <w:lvlText w:val="%2."/>
+      <w:lvlJc w:val="left"/>
+      <w:pPr>
+        <w:ind w:left="1440" w:hanging="360"/>
+      </w:pPr>
+    </w:lvl>
+    <w:lvl w:ilvl="2">
+      <w:start w:val="1"/>
+      <w:numFmt w:val="lowerRoman"/>
+      <w:lvlText w:val="%3."/>
+      <w:lvlJc w:val="right"/>
+      <w:pPr>
+        <w:ind w:left="2160" w:hanging="180"/>
+      </w:pPr>
+    </w:lvl>
+    <w:lvl w:ilvl="3">
+      <w:start w:val="1"/>
+      <w:numFmt w:val="decimal"/>
+      <w:lvlText w:val="%4."/>
+      <w:lvlJc w:val="left"/>
+      <w:pPr>
+        <w:ind w:left="2880" w:hanging="360"/>
+      </w:pPr>
+    </w:lvl>
+    <w:lvl w:ilvl="4">
+      <w:start w:val="1"/>
+      <w:numFmt w:val="lowerLetter"/>
+      <w:lvlText w:val="%5."/>
+      <w:lvlJc w:val="left"/>
+      <w:pPr>
+        <w:ind w:left="3600" w:hanging="360"/>
+      </w:pPr>
+    </w:lvl>
+    <w:lvl w:ilvl="5">
+      <w:start w:val="1"/>
+      <w:numFmt w:val="lowerRoman"/>
+      <w:lvlText w:val="%6."/>
+      <w:lvlJc w:val="right"/>
+      <w:pPr>
+        <w:ind w:left="4320" w:hanging="180"/>
+      </w:pPr>
+    </w:lvl>
+    <w:lvl w:ilvl="6">
+      <w:start w:val="1"/>
+      <w:numFmt w:val="decimal"/>
+      <w:lvlText w:val="%7."/>
+      <w:lvlJc w:val="left"/>
+      <w:pPr>
+        <w:ind w:left="5040" w:hanging="360"/>
+      </w:pPr>
+    </w:lvl>
+    <w:lvl w:ilvl="7">
+      <w:start w:val="1"/>
+      <w:numFmt w:val="lowerLetter"/>
+      <w:lvlText w:val="%8."/>
+      <w:lvlJc w:val="left"/>
+      <w:pPr>
+        <w:ind w:left="5760" w:hanging="360"/>
+      </w:pPr>
+    </w:lvl>
+    <w:lvl w:ilvl="8">
+      <w:start w:val="1"/>
+      <w:numFmt w:val="lowerRoman"/>
+      <w:lvlText w:val="%9."/>
+      <w:lvlJc w:val="right"/>
+      <w:pPr>
+        <w:ind w:left="6480" w:hanging="180"/>
+      </w:pPr>
+    </w:lvl>
+  </w:abstractNum>
+  <w:abstractNum w:abstractNumId="2" w15:restartNumberingAfterBreak="0">
+    <w:nsid w:val="0205200E"/>
+    <w:multiLevelType w:val="multilevel"/>
+    <w:tmpl w:val="54B61D7C"/>
+    <w:lvl w:ilvl="0">
+      <w:start w:val="1"/>
+      <w:numFmt w:val="decimal"/>
+      <w:lvlText w:val="%1."/>
+      <w:lvlJc w:val="left"/>
+      <w:pPr>
+        <w:ind w:left="720"/>
+      </w:pPr>
+    </w:lvl>
+    <w:lvl w:ilvl="1">
+      <w:start w:val="1"/>
+      <w:numFmt w:val="lowerLetter"/>
+      <w:lvlText w:val="%2."/>
+      <w:lvlJc w:val="right"/>
+      <w:pPr>
+        <w:ind w:left="1440"/>
+      </w:pPr>
+    </w:lvl>
+    <w:lvl w:ilvl="2">
+      <w:start w:val="1"/>
+      <w:numFmt w:val="lowerRoman"/>
+      <w:lvlText w:val="%3."/>
+      <w:lvlJc w:val="left"/>
+      <w:pPr>
+        <w:ind w:left="2160"/>
+      </w:pPr>
+    </w:lvl>
+    <w:lvl w:ilvl="3">
+      <w:start w:val="1"/>
+      <w:numFmt w:val="decimal"/>
+      <w:lvlText w:val="%4."/>
+      <w:lvlJc w:val="left"/>
+      <w:pPr>
+        <w:ind w:left="2880"/>
+      </w:pPr>
+    </w:lvl>
+    <w:lvl w:ilvl="4">
+      <w:start w:val="1"/>
+      <w:numFmt w:val="lowerLetter"/>
+      <w:lvlText w:val="%5."/>
+      <w:lvlJc w:val="right"/>
+      <w:pPr>
+        <w:ind w:left="3600"/>
+      </w:pPr>
+    </w:lvl>
+    <w:lvl w:ilvl="5">
+      <w:start w:val="1"/>
+      <w:numFmt w:val="lowerRoman"/>
+      <w:lvlText w:val="%6."/>
+      <w:lvlJc w:val="left"/>
+      <w:pPr>
+        <w:ind w:left="4320"/>
+      </w:pPr>
+    </w:lvl>
+    <w:lvl w:ilvl="6">
+      <w:start w:val="1"/>
+      <w:numFmt w:val="decimal"/>
+      <w:lvlText w:val="%7."/>
+      <w:lvlJc w:val="left"/>
+      <w:pPr>
+        <w:ind w:left="5040"/>
+      </w:pPr>
+    </w:lvl>
+    <w:lvl w:ilvl="7">
+      <w:start w:val="1"/>
+      <w:numFmt w:val="lowerLetter"/>
+      <w:lvlText w:val="%8."/>
+      <w:lvlJc w:val="right"/>
+      <w:pPr>
+        <w:ind w:left="5760"/>
+      </w:pPr>
+    </w:lvl>
+    <w:lvl w:ilvl="8">
+      <w:start w:val="1"/>
+      <w:numFmt w:val="lowerRoman"/>
+      <w:lvlText w:val="%9."/>
+      <w:lvlJc w:val="left"/>
+      <w:pPr>
+        <w:ind w:left="6480"/>
+      </w:pPr>
+    </w:lvl>
+  </w:abstractNum>
+  <w:num w:numId="1" w16cid:durableId="1344435876">
+    <w:abstractNumId w:val="2"/>
+  </w:num>
+  <w:num w:numId="2" w16cid:durableId="867329048">
+    <w:abstractNumId w:val="0"/>
+  </w:num>
+  <w:num w:numId="3" w16cid:durableId="1930846670">
+    <w:abstractNumId w:val="1"/>
+  </w:num>
+</w:numbering>
 </file>
 
 <file path=word/styles.xml><?xml version="1.0" encoding="utf-8"?>
@@ -61,17 +767,11 @@
   <w:docDefaults>
     <w:rPrDefault>
       <w:rPr>
-        <w:rFonts w:asciiTheme="minorHAnsi" w:eastAsiaTheme="minorHAnsi" w:hAnsiTheme="minorHAnsi" w:cstheme="minorBidi"/>
-        <w:sz w:val="22"/>
-        <w:szCs w:val="22"/>
-        <w:lang w:val="en-US" w:eastAsia="en-US" w:bidi="ar-SA"/>
+        <w:rFonts w:ascii="Times New Roman" w:eastAsia="Times New Roman" w:hAnsi="Times New Roman" w:cs="Times New Roman"/>
+        <w:lang w:val="en-GB" w:eastAsia="en-GB" w:bidi="ar-SA"/>
       </w:rPr>
     </w:rPrDefault>
-    <w:pPrDefault>
-      <w:pPr>
-        <w:spacing w:after="160" w:line="259" w:lineRule="auto"/>
-      </w:pPr>
-    </w:pPrDefault>
+    <w:pPrDefault/>
   </w:docDefaults>
   <w:latentStyles w:defLockedState="0" w:defUIPriority="99" w:defSemiHidden="0" w:defUnhideWhenUsed="0" w:defQFormat="0" w:count="376">
     <w:lsdException w:name="Normal" w:uiPriority="0" w:qFormat="1"/>
@@ -454,35 +1154,31 @@
   <w:style w:type="paragraph" w:default="1" w:styleId="Normal">
     <w:name w:val="Normal"/>
     <w:qFormat/>
-    <w:rsid w:val="009C0DED"/>
-    <w:pPr>
-      <w:spacing w:after="0" w:line="240" w:lineRule="auto"/>
-    </w:pPr>
     <w:rPr>
-      <w:rFonts w:ascii="Times New Roman" w:eastAsia="Times New Roman" w:hAnsi="Times New Roman" w:cs="Times New Roman"/>
       <w:sz w:val="24"/>
       <w:szCs w:val="24"/>
+      <w:lang w:val="en-US" w:eastAsia="en-US"/>
     </w:rPr>
   </w:style>
   <w:style w:type="paragraph" w:styleId="Heading1">
     <w:name w:val="heading 1"/>
     <w:basedOn w:val="Normal"/>
-    <w:next w:val="Normal"/>
     <w:link w:val="Heading1Char"/>
     <w:uiPriority w:val="9"/>
     <w:qFormat/>
-    <w:rsid w:val="00610AC3"/>
     <w:pPr>
       <w:keepNext/>
-      <w:keepLines/>
-      <w:spacing w:before="240" w:line="259" w:lineRule="auto"/>
+      <w:spacing w:before="240" w:after="60"/>
       <w:outlineLvl w:val="0"/>
     </w:pPr>
     <w:rPr>
-      <w:rFonts w:asciiTheme="majorHAnsi" w:eastAsiaTheme="majorEastAsia" w:hAnsiTheme="majorHAnsi" w:cstheme="majorBidi"/>
-      <w:color w:val="2F5496" w:themeColor="accent1" w:themeShade="BF"/>
+      <w:rFonts w:ascii="Arial" w:eastAsia="MS Mincho" w:hAnsi="Arial" w:cs="Arial"/>
+      <w:b/>
+      <w:bCs/>
+      <w:kern w:val="32"/>
       <w:sz w:val="32"/>
       <w:szCs w:val="32"/>
+      <w:lang w:eastAsia="ja-JP"/>
     </w:rPr>
   </w:style>
   <w:style w:type="character" w:default="1" w:styleId="DefaultParagraphFont">
@@ -512,63 +1208,158 @@
     <w:semiHidden/>
     <w:unhideWhenUsed/>
   </w:style>
-  <w:style w:type="character" w:customStyle="1" w:styleId="Heading1Char">
-    <w:name w:val="Heading 1 Char"/>
-    <w:basedOn w:val="DefaultParagraphFont"/>
-    <w:link w:val="Heading1"/>
-    <w:uiPriority w:val="9"/>
-    <w:rsid w:val="00610AC3"/>
-    <w:rPr>
-      <w:rFonts w:asciiTheme="majorHAnsi" w:eastAsiaTheme="majorEastAsia" w:hAnsiTheme="majorHAnsi" w:cstheme="majorBidi"/>
-      <w:color w:val="2F5496" w:themeColor="accent1" w:themeShade="BF"/>
-      <w:sz w:val="32"/>
-      <w:szCs w:val="32"/>
-    </w:rPr>
-  </w:style>
   <w:style w:type="table" w:styleId="TableGrid">
     <w:name w:val="Table Grid"/>
     <w:basedOn w:val="TableNormal"/>
-    <w:uiPriority w:val="39"/>
-    <w:rsid w:val="00610AC3"/>
+    <w:tblPr/>
+  </w:style>
+  <w:style w:type="paragraph" w:customStyle="1" w:styleId="Hello">
+    <w:name w:val="Hello"/>
+    <w:basedOn w:val="Normal"/>
+    <w:rPr>
+      <w:rFonts w:ascii="Arial" w:hAnsi="Arial"/>
+      <w:b/>
+      <w:i/>
+      <w:sz w:val="32"/>
+      <w:szCs w:val="32"/>
+      <w:vertAlign w:val="superscript"/>
+    </w:rPr>
+  </w:style>
+  <w:style w:type="paragraph" w:styleId="BlockText">
+    <w:name w:val="Block Text"/>
+    <w:basedOn w:val="Normal"/>
     <w:pPr>
-      <w:spacing w:after="0" w:line="240" w:lineRule="auto"/>
+      <w:spacing w:after="120"/>
+      <w:ind w:left="1440" w:right="1440"/>
     </w:pPr>
-    <w:tblPr>
-      <w:tblBorders>
-        <w:top w:val="single" w:sz="4" w:space="0" w:color="auto"/>
-        <w:left w:val="single" w:sz="4" w:space="0" w:color="auto"/>
-        <w:bottom w:val="single" w:sz="4" w:space="0" w:color="auto"/>
-        <w:right w:val="single" w:sz="4" w:space="0" w:color="auto"/>
-        <w:insideH w:val="single" w:sz="4" w:space="0" w:color="auto"/>
-        <w:insideV w:val="single" w:sz="4" w:space="0" w:color="auto"/>
-      </w:tblBorders>
-    </w:tblPr>
-  </w:style>
-  <w:style w:type="paragraph" w:styleId="BalloonText">
-    <w:name w:val="Balloon Text"/>
+  </w:style>
+  <w:style w:type="paragraph" w:styleId="NormalWeb">
+    <w:name w:val="Normal (Web)"/>
     <w:basedOn w:val="Normal"/>
-    <w:link w:val="BalloonTextChar"/>
-    <w:uiPriority w:val="99"/>
-    <w:semiHidden/>
-    <w:unhideWhenUsed/>
-    <w:rsid w:val="00591C15"/>
+    <w:pPr>
+      <w:spacing w:before="100" w:beforeAutospacing="1" w:after="100" w:afterAutospacing="1"/>
+    </w:pPr>
+  </w:style>
+  <w:style w:type="character" w:styleId="Hyperlink">
+    <w:name w:val="Hyperlink"/>
     <w:rPr>
-      <w:rFonts w:ascii="Segoe UI" w:eastAsiaTheme="minorHAnsi" w:hAnsi="Segoe UI" w:cs="Segoe UI"/>
+      <w:color w:val="0000FF"/>
+      <w:u w:val="single"/>
+    </w:rPr>
+  </w:style>
+  <w:style w:type="paragraph" w:customStyle="1" w:styleId="4">
+    <w:name w:val="4"/>
+    <w:pPr>
+      <w:autoSpaceDE w:val="0"/>
+      <w:autoSpaceDN w:val="0"/>
+      <w:adjustRightInd w:val="0"/>
+    </w:pPr>
+    <w:rPr>
+      <w:rFonts w:ascii="Verdana" w:hAnsi="Verdana"/>
+      <w:noProof/>
+      <w:sz w:val="24"/>
+      <w:szCs w:val="24"/>
+      <w:lang w:val="en-US" w:eastAsia="en-US"/>
+    </w:rPr>
+  </w:style>
+  <w:style w:type="paragraph" w:customStyle="1" w:styleId="24">
+    <w:name w:val="24"/>
+    <w:pPr>
+      <w:autoSpaceDE w:val="0"/>
+      <w:autoSpaceDN w:val="0"/>
+      <w:adjustRightInd w:val="0"/>
+      <w:ind w:left="180"/>
+    </w:pPr>
+    <w:rPr>
+      <w:rFonts w:ascii="Verdana" w:hAnsi="Verdana"/>
+      <w:noProof/>
+      <w:sz w:val="24"/>
+      <w:szCs w:val="24"/>
+      <w:lang w:val="en-US" w:eastAsia="en-US"/>
+    </w:rPr>
+  </w:style>
+  <w:style w:type="character" w:customStyle="1" w:styleId="18">
+    <w:name w:val="18"/>
+    <w:rPr>
+      <w:rFonts w:cs="Verdana"/>
+      <w:color w:val="000000"/>
+      <w:sz w:val="16"/>
+      <w:szCs w:val="16"/>
+    </w:rPr>
+  </w:style>
+  <w:style w:type="character" w:customStyle="1" w:styleId="23">
+    <w:name w:val="23"/>
+    <w:rPr>
+      <w:rFonts w:cs="Verdana"/>
+      <w:b/>
+      <w:bCs/>
+      <w:color w:val="4A5C8C"/>
       <w:sz w:val="18"/>
       <w:szCs w:val="18"/>
     </w:rPr>
   </w:style>
-  <w:style w:type="character" w:customStyle="1" w:styleId="BalloonTextChar">
-    <w:name w:val="Balloon Text Char"/>
-    <w:basedOn w:val="DefaultParagraphFont"/>
-    <w:link w:val="BalloonText"/>
-    <w:uiPriority w:val="99"/>
-    <w:semiHidden/>
-    <w:rsid w:val="00591C15"/>
+  <w:style w:type="character" w:customStyle="1" w:styleId="Heading1Char">
+    <w:name w:val="Heading 1 Char"/>
+    <w:link w:val="Heading1"/>
     <w:rPr>
-      <w:rFonts w:ascii="Segoe UI" w:hAnsi="Segoe UI" w:cs="Segoe UI"/>
-      <w:sz w:val="18"/>
-      <w:szCs w:val="18"/>
+      <w:rFonts w:ascii="Arial" w:eastAsia="MS Mincho" w:hAnsi="Arial" w:cs="Arial"/>
+      <w:b/>
+      <w:bCs/>
+      <w:kern w:val="32"/>
+      <w:sz w:val="32"/>
+      <w:szCs w:val="32"/>
+      <w:lang w:eastAsia="ja-JP"/>
+    </w:rPr>
+  </w:style>
+  <w:style w:type="character" w:customStyle="1" w:styleId="10">
+    <w:name w:val="10"/>
+    <w:rPr>
+      <w:rFonts w:cs="Verdana"/>
+      <w:color w:val="000000"/>
+      <w:sz w:val="16"/>
+      <w:szCs w:val="16"/>
+    </w:rPr>
+  </w:style>
+  <w:style w:type="paragraph" w:styleId="Header">
+    <w:name w:val="header"/>
+    <w:basedOn w:val="Normal"/>
+    <w:link w:val="HeaderChar"/>
+    <w:pPr>
+      <w:tabs>
+        <w:tab w:val="center" w:pos="4513"/>
+        <w:tab w:val="right" w:pos="9026"/>
+      </w:tabs>
+    </w:pPr>
+  </w:style>
+  <w:style w:type="character" w:customStyle="1" w:styleId="HeaderChar">
+    <w:name w:val="Header Char"/>
+    <w:link w:val="Header"/>
+    <w:rPr>
+      <w:sz w:val="24"/>
+      <w:szCs w:val="24"/>
+      <w:effect w:val="none"/>
+      <w:lang w:val="en-US" w:eastAsia="en-US"/>
+    </w:rPr>
+  </w:style>
+  <w:style w:type="paragraph" w:styleId="Footer">
+    <w:name w:val="footer"/>
+    <w:basedOn w:val="Normal"/>
+    <w:link w:val="FooterChar"/>
+    <w:pPr>
+      <w:tabs>
+        <w:tab w:val="center" w:pos="4513"/>
+        <w:tab w:val="right" w:pos="9026"/>
+      </w:tabs>
+    </w:pPr>
+  </w:style>
+  <w:style w:type="character" w:customStyle="1" w:styleId="FooterChar">
+    <w:name w:val="Footer Char"/>
+    <w:link w:val="Footer"/>
+    <w:rPr>
+      <w:sz w:val="24"/>
+      <w:szCs w:val="24"/>
+      <w:effect w:val="none"/>
+      <w:lang w:val="en-US" w:eastAsia="en-US"/>
     </w:rPr>
   </w:style>
 </w:styles>
@@ -591,7 +1382,7 @@
         <a:srgbClr val="E7E6E6"/>
       </a:lt2>
       <a:accent1>
-        <a:srgbClr val="4472C4"/>
+        <a:srgbClr val="5B9BD5"/>
       </a:accent1>
       <a:accent2>
         <a:srgbClr val="ED7D31"/>
@@ -603,7 +1394,7 @@
         <a:srgbClr val="FFC000"/>
       </a:accent4>
       <a:accent5>
-        <a:srgbClr val="5B9BD5"/>
+        <a:srgbClr val="4472C4"/>
       </a:accent5>
       <a:accent6>
         <a:srgbClr val="70AD47"/>
@@ -617,108 +1408,14 @@
     </a:clrScheme>
     <a:fontScheme name="Office">
       <a:majorFont>
-        <a:latin typeface="Calibri Light" panose="020F0302020204030204"/>
+        <a:latin typeface="Calibri Light"/>
         <a:ea typeface=""/>
         <a:cs typeface=""/>
-        <a:font script="Jpan" typeface="游ゴシック Light"/>
-        <a:font script="Hang" typeface="맑은 고딕"/>
-        <a:font script="Hans" typeface="等线 Light"/>
-        <a:font script="Hant" typeface="新細明體"/>
-        <a:font script="Arab" typeface="Times New Roman"/>
-        <a:font script="Hebr" typeface="Times New Roman"/>
-        <a:font script="Thai" typeface="Angsana New"/>
-        <a:font script="Ethi" typeface="Nyala"/>
-        <a:font script="Beng" typeface="Vrinda"/>
-        <a:font script="Gujr" typeface="Shruti"/>
-        <a:font script="Khmr" typeface="MoolBoran"/>
-        <a:font script="Knda" typeface="Tunga"/>
-        <a:font script="Guru" typeface="Raavi"/>
-        <a:font script="Cans" typeface="Euphemia"/>
-        <a:font script="Cher" typeface="Plantagenet Cherokee"/>
-        <a:font script="Yiii" typeface="Microsoft Yi Baiti"/>
-        <a:font script="Tibt" typeface="Microsoft Himalaya"/>
-        <a:font script="Thaa" typeface="MV Boli"/>
-        <a:font script="Deva" typeface="Mangal"/>
-        <a:font script="Telu" typeface="Gautami"/>
-        <a:font script="Taml" typeface="Latha"/>
-        <a:font script="Syrc" typeface="Estrangelo Edessa"/>
-        <a:font script="Orya" typeface="Kalinga"/>
-        <a:font script="Mlym" typeface="Kartika"/>
-        <a:font script="Laoo" typeface="DokChampa"/>
-        <a:font script="Sinh" typeface="Iskoola Pota"/>
-        <a:font script="Mong" typeface="Mongolian Baiti"/>
-        <a:font script="Viet" typeface="Times New Roman"/>
-        <a:font script="Uigh" typeface="Microsoft Uighur"/>
-        <a:font script="Geor" typeface="Sylfaen"/>
-        <a:font script="Armn" typeface="Arial"/>
-        <a:font script="Bugi" typeface="Leelawadee UI"/>
-        <a:font script="Bopo" typeface="Microsoft JhengHei"/>
-        <a:font script="Java" typeface="Javanese Text"/>
-        <a:font script="Lisu" typeface="Segoe UI"/>
-        <a:font script="Mymr" typeface="Myanmar Text"/>
-        <a:font script="Nkoo" typeface="Ebrima"/>
-        <a:font script="Olck" typeface="Nirmala UI"/>
-        <a:font script="Osma" typeface="Ebrima"/>
-        <a:font script="Phag" typeface="Phagspa"/>
-        <a:font script="Syrn" typeface="Estrangelo Edessa"/>
-        <a:font script="Syrj" typeface="Estrangelo Edessa"/>
-        <a:font script="Syre" typeface="Estrangelo Edessa"/>
-        <a:font script="Sora" typeface="Nirmala UI"/>
-        <a:font script="Tale" typeface="Microsoft Tai Le"/>
-        <a:font script="Talu" typeface="Microsoft New Tai Lue"/>
-        <a:font script="Tfng" typeface="Ebrima"/>
       </a:majorFont>
       <a:minorFont>
-        <a:latin typeface="Calibri" panose="020F0502020204030204"/>
+        <a:latin typeface="Calibri"/>
         <a:ea typeface=""/>
         <a:cs typeface=""/>
-        <a:font script="Jpan" typeface="游明朝"/>
-        <a:font script="Hang" typeface="맑은 고딕"/>
-        <a:font script="Hans" typeface="等线"/>
-        <a:font script="Hant" typeface="新細明體"/>
-        <a:font script="Arab" typeface="Arial"/>
-        <a:font script="Hebr" typeface="Arial"/>
-        <a:font script="Thai" typeface="Cordia New"/>
-        <a:font script="Ethi" typeface="Nyala"/>
-        <a:font script="Beng" typeface="Vrinda"/>
-        <a:font script="Gujr" typeface="Shruti"/>
-        <a:font script="Khmr" typeface="DaunPenh"/>
-        <a:font script="Knda" typeface="Tunga"/>
-        <a:font script="Guru" typeface="Raavi"/>
-        <a:font script="Cans" typeface="Euphemia"/>
-        <a:font script="Cher" typeface="Plantagenet Cherokee"/>
-        <a:font script="Yiii" typeface="Microsoft Yi Baiti"/>
-        <a:font script="Tibt" typeface="Microsoft Himalaya"/>
-        <a:font script="Thaa" typeface="MV Boli"/>
-        <a:font script="Deva" typeface="Mangal"/>
-        <a:font script="Telu" typeface="Gautami"/>
-        <a:font script="Taml" typeface="Latha"/>
-        <a:font script="Syrc" typeface="Estrangelo Edessa"/>
-        <a:font script="Orya" typeface="Kalinga"/>
-        <a:font script="Mlym" typeface="Kartika"/>
-        <a:font script="Laoo" typeface="DokChampa"/>
-        <a:font script="Sinh" typeface="Iskoola Pota"/>
-        <a:font script="Mong" typeface="Mongolian Baiti"/>
-        <a:font script="Viet" typeface="Arial"/>
-        <a:font script="Uigh" typeface="Microsoft Uighur"/>
-        <a:font script="Geor" typeface="Sylfaen"/>
-        <a:font script="Armn" typeface="Arial"/>
-        <a:font script="Bugi" typeface="Leelawadee UI"/>
-        <a:font script="Bopo" typeface="Microsoft JhengHei"/>
-        <a:font script="Java" typeface="Javanese Text"/>
-        <a:font script="Lisu" typeface="Segoe UI"/>
-        <a:font script="Mymr" typeface="Myanmar Text"/>
-        <a:font script="Nkoo" typeface="Ebrima"/>
-        <a:font script="Olck" typeface="Nirmala UI"/>
-        <a:font script="Osma" typeface="Ebrima"/>
-        <a:font script="Phag" typeface="Phagspa"/>
-        <a:font script="Syrn" typeface="Estrangelo Edessa"/>
-        <a:font script="Syrj" typeface="Estrangelo Edessa"/>
-        <a:font script="Syre" typeface="Estrangelo Edessa"/>
-        <a:font script="Sora" typeface="Nirmala UI"/>
-        <a:font script="Tale" typeface="Microsoft Tai Le"/>
-        <a:font script="Talu" typeface="Microsoft New Tai Lue"/>
-        <a:font script="Tfng" typeface="Ebrima"/>
       </a:minorFont>
     </a:fontScheme>
     <a:fmtScheme name="Office">
@@ -756,15 +1453,15 @@
           <a:gsLst>
             <a:gs pos="0">
               <a:schemeClr val="phClr">
-                <a:satMod val="103000"/>
-                <a:lumMod val="102000"/>
+                <a:lumMod val="103000"/>
+                <a:satMod val="102000"/>
                 <a:tint val="94000"/>
               </a:schemeClr>
             </a:gs>
             <a:gs pos="50000">
               <a:schemeClr val="phClr">
+                <a:lumMod val="100000"/>
                 <a:satMod val="110000"/>
-                <a:lumMod val="100000"/>
                 <a:shade val="100000"/>
               </a:schemeClr>
             </a:gs>
@@ -825,32 +1522,32 @@
         </a:solidFill>
         <a:solidFill>
           <a:schemeClr val="phClr">
+            <a:satMod val="170000"/>
             <a:tint val="95000"/>
-            <a:satMod val="170000"/>
           </a:schemeClr>
         </a:solidFill>
         <a:gradFill rotWithShape="1">
           <a:gsLst>
             <a:gs pos="0">
               <a:schemeClr val="phClr">
+                <a:lumMod val="102000"/>
+                <a:satMod val="150000"/>
                 <a:tint val="93000"/>
-                <a:satMod val="150000"/>
                 <a:shade val="98000"/>
-                <a:lumMod val="102000"/>
               </a:schemeClr>
             </a:gs>
             <a:gs pos="50000">
               <a:schemeClr val="phClr">
+                <a:lumMod val="103000"/>
+                <a:satMod val="130000"/>
                 <a:tint val="98000"/>
-                <a:satMod val="130000"/>
                 <a:shade val="90000"/>
-                <a:lumMod val="103000"/>
               </a:schemeClr>
             </a:gs>
             <a:gs pos="100000">
               <a:schemeClr val="phClr">
+                <a:satMod val="120000"/>
                 <a:shade val="63000"/>
-                <a:satMod val="120000"/>
               </a:schemeClr>
             </a:gs>
           </a:gsLst>
@@ -861,10 +1558,5 @@
   </a:themeElements>
   <a:objectDefaults/>
   <a:extraClrSchemeLst/>
-  <a:extLst>
-    <a:ext uri="{05A4C25C-085E-4340-85A3-A5531E510DB2}">
-      <thm15:themeFamily xmlns:thm15="http://schemas.microsoft.com/office/thememl/2012/main" name="Office Theme" id="{62F939B6-93AF-4DB8-9C6B-D6C7DFDC589F}" vid="{4A3C46E8-61CC-4603-A589-7422A47A8E4A}"/>
-    </a:ext>
-  </a:extLst>
 </a:theme>
 </file>
</xml_diff>

<commit_message>
Modified the code to address feedbacks
</commit_message>
<xml_diff>
--- a/Find-and-Replace/Replace-text-within-bookmark-content/.NET-Standard/Replace-text-within-bookmark-content/Input.docx
+++ b/Find-and-Replace/Replace-text-within-bookmark-content/.NET-Standard/Replace-text-within-bookmark-content/Input.docx
@@ -21,23 +21,7 @@
         <w:jc w:val="both"/>
       </w:pPr>
       <w:r>
-        <w:t xml:space="preserve">Adventure Works Cycles, the fictitious company on which the AdventureWorks sample databases are based, is a large, multinational manufacturing company. The company manufactures and sells metal and composite bicycles to North American, </w:t>
-      </w:r>
-      <w:proofErr w:type="gramStart"/>
-      <w:r>
-        <w:t>European</w:t>
-      </w:r>
-      <w:proofErr w:type="gramEnd"/>
-      <w:r>
-        <w:t xml:space="preserve"> and Asian commercial markets. While its base operation </w:t>
-      </w:r>
-      <w:proofErr w:type="gramStart"/>
-      <w:r>
-        <w:t>is located in</w:t>
-      </w:r>
-      <w:proofErr w:type="gramEnd"/>
-      <w:r>
-        <w:t xml:space="preserve"> Bothell, </w:t>
+        <w:t xml:space="preserve">Adventure Works Cycles, the fictitious company on which the AdventureWorks sample databases are based, is a large, multinational manufacturing company. The company manufactures and sells metal and composite bicycles to North American, European and Asian commercial markets. While its base operation is located in Bothell, </w:t>
       </w:r>
       <w:bookmarkStart w:id="0" w:name="Address"/>
       <w:r>
@@ -83,8 +67,8 @@
         <w:tblLook w:val="04A0" w:firstRow="1" w:lastRow="0" w:firstColumn="1" w:lastColumn="0" w:noHBand="0" w:noVBand="1"/>
       </w:tblPr>
       <w:tblGrid>
-        <w:gridCol w:w="4356"/>
-        <w:gridCol w:w="4180"/>
+        <w:gridCol w:w="4269"/>
+        <w:gridCol w:w="4051"/>
       </w:tblGrid>
       <w:tr>
         <w:tc>
@@ -97,31 +81,68 @@
               <w:jc w:val="both"/>
             </w:pPr>
             <w:r>
-              <w:pict w14:anchorId="287203A9">
-                <v:shapetype id="_x0000_t75" coordsize="21600,21600" o:spt="75" o:preferrelative="t" path="m@4@5l@4@11@9@11@9@5xe" filled="f" stroked="f">
-                  <v:stroke joinstyle="miter"/>
-                  <v:formulas>
-                    <v:f eqn="if lineDrawn pixelLineWidth 0"/>
-                    <v:f eqn="sum @0 1 0"/>
-                    <v:f eqn="sum 0 0 @1"/>
-                    <v:f eqn="prod @2 1 2"/>
-                    <v:f eqn="prod @3 21600 pixelWidth"/>
-                    <v:f eqn="prod @3 21600 pixelHeight"/>
-                    <v:f eqn="sum @0 0 1"/>
-                    <v:f eqn="prod @6 1 2"/>
-                    <v:f eqn="prod @7 21600 pixelWidth"/>
-                    <v:f eqn="sum @8 21600 0"/>
-                    <v:f eqn="prod @7 21600 pixelHeight"/>
-                    <v:f eqn="sum @10 21600 0"/>
-                  </v:formulas>
-                  <v:path o:extrusionok="f" gradientshapeok="t" o:connecttype="rect"/>
-                  <o:lock v:ext="edit" aspectratio="t"/>
-                </v:shapetype>
-                <v:shape id="_x0000_s1028" type="#_x0000_t75" style="position:absolute;left:0;text-align:left;margin-left:-5.15pt;margin-top:0;width:142.2pt;height:88.3pt;z-index:1;visibility:visible" wrapcoords="0 21600 21600 21600 21600 0 0 0">
-                  <v:imagedata r:id="rId7" o:title="image4"/>
-                  <w10:wrap type="topAndBottom"/>
-                </v:shape>
-              </w:pict>
+              <w:rPr>
+                <w:noProof/>
+              </w:rPr>
+              <w:drawing>
+                <wp:anchor distT="0" distB="0" distL="114300" distR="114300" simplePos="0" relativeHeight="251656704" behindDoc="0" locked="0" layoutInCell="1" allowOverlap="1" wp14:anchorId="287203A9" wp14:editId="68AF2C00">
+                  <wp:simplePos x="0" y="0"/>
+                  <wp:positionH relativeFrom="column">
+                    <wp:posOffset>-65405</wp:posOffset>
+                  </wp:positionH>
+                  <wp:positionV relativeFrom="paragraph">
+                    <wp:posOffset>0</wp:posOffset>
+                  </wp:positionV>
+                  <wp:extent cx="1805940" cy="1121410"/>
+                  <wp:effectExtent l="0" t="0" r="0" b="0"/>
+                  <wp:wrapTopAndBottom/>
+                  <wp:docPr id="4" name="Picture 4"/>
+                  <wp:cNvGraphicFramePr>
+                    <a:graphicFrameLocks xmlns:a="http://schemas.openxmlformats.org/drawingml/2006/main" noChangeAspect="1"/>
+                  </wp:cNvGraphicFramePr>
+                  <a:graphic xmlns:a="http://schemas.openxmlformats.org/drawingml/2006/main">
+                    <a:graphicData uri="http://schemas.openxmlformats.org/drawingml/2006/picture">
+                      <pic:pic xmlns:pic="http://schemas.openxmlformats.org/drawingml/2006/picture">
+                        <pic:nvPicPr>
+                          <pic:cNvPr id="0" name="Picture 4"/>
+                          <pic:cNvPicPr>
+                            <a:picLocks noChangeAspect="1" noChangeArrowheads="1"/>
+                          </pic:cNvPicPr>
+                        </pic:nvPicPr>
+                        <pic:blipFill>
+                          <a:blip r:embed="rId7">
+                            <a:extLst>
+                              <a:ext uri="{28A0092B-C50C-407E-A947-70E740481C1C}">
+                                <a14:useLocalDpi xmlns:a14="http://schemas.microsoft.com/office/drawing/2010/main" val="0"/>
+                              </a:ext>
+                            </a:extLst>
+                          </a:blip>
+                          <a:srcRect/>
+                          <a:stretch>
+                            <a:fillRect/>
+                          </a:stretch>
+                        </pic:blipFill>
+                        <pic:spPr bwMode="auto">
+                          <a:xfrm>
+                            <a:off x="0" y="0"/>
+                            <a:ext cx="1805940" cy="1121410"/>
+                          </a:xfrm>
+                          <a:prstGeom prst="rect">
+                            <a:avLst/>
+                          </a:prstGeom>
+                          <a:noFill/>
+                        </pic:spPr>
+                      </pic:pic>
+                    </a:graphicData>
+                  </a:graphic>
+                  <wp14:sizeRelH relativeFrom="page">
+                    <wp14:pctWidth>0</wp14:pctWidth>
+                  </wp14:sizeRelH>
+                  <wp14:sizeRelV relativeFrom="page">
+                    <wp14:pctHeight>0</wp14:pctHeight>
+                  </wp14:sizeRelV>
+                </wp:anchor>
+              </w:drawing>
             </w:r>
           </w:p>
         </w:tc>
@@ -257,12 +278,68 @@
               <w:jc w:val="both"/>
             </w:pPr>
             <w:r>
-              <w:pict w14:anchorId="390324FD">
-                <v:shape id="_x0000_s1027" type="#_x0000_t75" style="position:absolute;left:0;text-align:left;margin-left:-14.95pt;margin-top:8.2pt;width:135pt;height:83.8pt;z-index:2;visibility:visible;mso-position-horizontal-relative:text;mso-position-vertical-relative:text" wrapcoords="0 21600 21600 21600 21600 0 0 0">
-                  <v:imagedata r:id="rId8" o:title="image5"/>
-                  <w10:wrap type="topAndBottom"/>
-                </v:shape>
-              </w:pict>
+              <w:rPr>
+                <w:noProof/>
+              </w:rPr>
+              <w:drawing>
+                <wp:anchor distT="0" distB="0" distL="114300" distR="114300" simplePos="0" relativeHeight="251657728" behindDoc="0" locked="0" layoutInCell="1" allowOverlap="1" wp14:anchorId="390324FD" wp14:editId="63AC46CA">
+                  <wp:simplePos x="0" y="0"/>
+                  <wp:positionH relativeFrom="column">
+                    <wp:posOffset>-189865</wp:posOffset>
+                  </wp:positionH>
+                  <wp:positionV relativeFrom="paragraph">
+                    <wp:posOffset>104140</wp:posOffset>
+                  </wp:positionV>
+                  <wp:extent cx="1714500" cy="1064260"/>
+                  <wp:effectExtent l="0" t="0" r="0" b="0"/>
+                  <wp:wrapTopAndBottom/>
+                  <wp:docPr id="3" name="Picture 3"/>
+                  <wp:cNvGraphicFramePr>
+                    <a:graphicFrameLocks xmlns:a="http://schemas.openxmlformats.org/drawingml/2006/main" noChangeAspect="1"/>
+                  </wp:cNvGraphicFramePr>
+                  <a:graphic xmlns:a="http://schemas.openxmlformats.org/drawingml/2006/main">
+                    <a:graphicData uri="http://schemas.openxmlformats.org/drawingml/2006/picture">
+                      <pic:pic xmlns:pic="http://schemas.openxmlformats.org/drawingml/2006/picture">
+                        <pic:nvPicPr>
+                          <pic:cNvPr id="0" name="Picture 3"/>
+                          <pic:cNvPicPr>
+                            <a:picLocks noChangeAspect="1" noChangeArrowheads="1"/>
+                          </pic:cNvPicPr>
+                        </pic:nvPicPr>
+                        <pic:blipFill>
+                          <a:blip r:embed="rId8">
+                            <a:extLst>
+                              <a:ext uri="{28A0092B-C50C-407E-A947-70E740481C1C}">
+                                <a14:useLocalDpi xmlns:a14="http://schemas.microsoft.com/office/drawing/2010/main" val="0"/>
+                              </a:ext>
+                            </a:extLst>
+                          </a:blip>
+                          <a:srcRect/>
+                          <a:stretch>
+                            <a:fillRect/>
+                          </a:stretch>
+                        </pic:blipFill>
+                        <pic:spPr bwMode="auto">
+                          <a:xfrm>
+                            <a:off x="0" y="0"/>
+                            <a:ext cx="1714500" cy="1064260"/>
+                          </a:xfrm>
+                          <a:prstGeom prst="rect">
+                            <a:avLst/>
+                          </a:prstGeom>
+                          <a:noFill/>
+                        </pic:spPr>
+                      </pic:pic>
+                    </a:graphicData>
+                  </a:graphic>
+                  <wp14:sizeRelH relativeFrom="page">
+                    <wp14:pctWidth>0</wp14:pctWidth>
+                  </wp14:sizeRelH>
+                  <wp14:sizeRelV relativeFrom="page">
+                    <wp14:pctHeight>0</wp14:pctHeight>
+                  </wp14:sizeRelV>
+                </wp:anchor>
+              </w:drawing>
             </w:r>
           </w:p>
         </w:tc>
@@ -279,12 +356,68 @@
               <w:jc w:val="both"/>
             </w:pPr>
             <w:r>
-              <w:pict w14:anchorId="48AED966">
-                <v:shape id="_x0000_s1026" type="#_x0000_t75" style="position:absolute;left:0;text-align:left;margin-left:-4.9pt;margin-top:0;width:165.6pt;height:102.8pt;z-index:3;visibility:visible;mso-position-horizontal-relative:text;mso-position-vertical-relative:text" wrapcoords="0 21600 21600 21600 21600 0 0 0">
-                  <v:imagedata r:id="rId9" o:title="image6"/>
-                  <w10:wrap type="topAndBottom"/>
-                </v:shape>
-              </w:pict>
+              <w:rPr>
+                <w:noProof/>
+              </w:rPr>
+              <w:drawing>
+                <wp:anchor distT="0" distB="0" distL="114300" distR="114300" simplePos="0" relativeHeight="251658752" behindDoc="0" locked="0" layoutInCell="1" allowOverlap="1" wp14:anchorId="48AED966" wp14:editId="6CBB1B5B">
+                  <wp:simplePos x="0" y="0"/>
+                  <wp:positionH relativeFrom="column">
+                    <wp:posOffset>-62230</wp:posOffset>
+                  </wp:positionH>
+                  <wp:positionV relativeFrom="paragraph">
+                    <wp:posOffset>0</wp:posOffset>
+                  </wp:positionV>
+                  <wp:extent cx="2103120" cy="1305560"/>
+                  <wp:effectExtent l="0" t="0" r="0" b="0"/>
+                  <wp:wrapTopAndBottom/>
+                  <wp:docPr id="2" name="Picture 2"/>
+                  <wp:cNvGraphicFramePr>
+                    <a:graphicFrameLocks xmlns:a="http://schemas.openxmlformats.org/drawingml/2006/main" noChangeAspect="1"/>
+                  </wp:cNvGraphicFramePr>
+                  <a:graphic xmlns:a="http://schemas.openxmlformats.org/drawingml/2006/main">
+                    <a:graphicData uri="http://schemas.openxmlformats.org/drawingml/2006/picture">
+                      <pic:pic xmlns:pic="http://schemas.openxmlformats.org/drawingml/2006/picture">
+                        <pic:nvPicPr>
+                          <pic:cNvPr id="0" name="Picture 2"/>
+                          <pic:cNvPicPr>
+                            <a:picLocks noChangeAspect="1" noChangeArrowheads="1"/>
+                          </pic:cNvPicPr>
+                        </pic:nvPicPr>
+                        <pic:blipFill>
+                          <a:blip r:embed="rId9">
+                            <a:extLst>
+                              <a:ext uri="{28A0092B-C50C-407E-A947-70E740481C1C}">
+                                <a14:useLocalDpi xmlns:a14="http://schemas.microsoft.com/office/drawing/2010/main" val="0"/>
+                              </a:ext>
+                            </a:extLst>
+                          </a:blip>
+                          <a:srcRect/>
+                          <a:stretch>
+                            <a:fillRect/>
+                          </a:stretch>
+                        </pic:blipFill>
+                        <pic:spPr bwMode="auto">
+                          <a:xfrm>
+                            <a:off x="0" y="0"/>
+                            <a:ext cx="2103120" cy="1305560"/>
+                          </a:xfrm>
+                          <a:prstGeom prst="rect">
+                            <a:avLst/>
+                          </a:prstGeom>
+                          <a:noFill/>
+                        </pic:spPr>
+                      </pic:pic>
+                    </a:graphicData>
+                  </a:graphic>
+                  <wp14:sizeRelH relativeFrom="page">
+                    <wp14:pctWidth>0</wp14:pctWidth>
+                  </wp14:sizeRelH>
+                  <wp14:sizeRelV relativeFrom="page">
+                    <wp14:pctHeight>0</wp14:pctHeight>
+                  </wp14:sizeRelV>
+                </wp:anchor>
+              </w:drawing>
             </w:r>
           </w:p>
         </w:tc>

</xml_diff>